<commit_message>
new addition and modifications
</commit_message>
<xml_diff>
--- a/remaining.docx
+++ b/remaining.docx
@@ -2,6 +2,118 @@
 <file path=word/document.xml><?xml version="1.0" encoding="utf-8"?>
 <w:document xmlns:ve="http://schemas.openxmlformats.org/markup-compatibility/2006" xmlns:o="urn:schemas-microsoft-com:office:office" xmlns:r="http://schemas.openxmlformats.org/officeDocument/2006/relationships" xmlns:m="http://schemas.openxmlformats.org/officeDocument/2006/math" xmlns:v="urn:schemas-microsoft-com:vml" xmlns:wp="http://schemas.openxmlformats.org/drawingml/2006/wordprocessingDrawing" xmlns:w10="urn:schemas-microsoft-com:office:word" xmlns:w="http://schemas.openxmlformats.org/wordprocessingml/2006/main" xmlns:wne="http://schemas.microsoft.com/office/word/2006/wordml">
   <w:body>
+    <w:p>
+      <w:pPr>
+        <w:ind w:left="360"/>
+        <w:rPr>
+          <w:lang w:val="en-US"/>
+        </w:rPr>
+      </w:pPr>
+      <w:r>
+        <w:rPr>
+          <w:lang w:val="en-US"/>
+        </w:rPr>
+        <w:t>14/08</w:t>
+      </w:r>
+    </w:p>
+    <w:p>
+      <w:pPr>
+        <w:pStyle w:val="ListParagraph"/>
+        <w:numPr>
+          <w:ilvl w:val="0"/>
+          <w:numId w:val="4"/>
+        </w:numPr>
+        <w:rPr>
+          <w:lang w:val="en-US"/>
+        </w:rPr>
+      </w:pPr>
+      <w:r>
+        <w:rPr>
+          <w:lang w:val="en-US"/>
+        </w:rPr>
+        <w:t>When selecting status in site material view then the available material becomes 0 .</w:t>
+      </w:r>
+    </w:p>
+    <w:p>
+      <w:pPr>
+        <w:pStyle w:val="ListParagraph"/>
+        <w:numPr>
+          <w:ilvl w:val="0"/>
+          <w:numId w:val="4"/>
+        </w:numPr>
+        <w:rPr>
+          <w:highlight w:val="yellow"/>
+          <w:lang w:val="en-US"/>
+        </w:rPr>
+      </w:pPr>
+      <w:r>
+        <w:rPr>
+          <w:highlight w:val="yellow"/>
+          <w:lang w:val="en-US"/>
+        </w:rPr>
+        <w:t>Issue material by inv -&gt; add material_type ??</w:t>
+      </w:r>
+    </w:p>
+    <w:p>
+      <w:pPr>
+        <w:pStyle w:val="ListParagraph"/>
+        <w:numPr>
+          <w:ilvl w:val="0"/>
+          <w:numId w:val="4"/>
+        </w:numPr>
+        <w:rPr>
+          <w:lang w:val="en-US"/>
+        </w:rPr>
+      </w:pPr>
+      <w:r>
+        <w:rPr>
+          <w:lang w:val="en-US"/>
+        </w:rPr>
+        <w:t>Non consumable add brand edit not working properly</w:t>
+      </w:r>
+    </w:p>
+    <w:p>
+      <w:pPr>
+        <w:pStyle w:val="ListParagraph"/>
+        <w:numPr>
+          <w:ilvl w:val="0"/>
+          <w:numId w:val="4"/>
+        </w:numPr>
+        <w:rPr>
+          <w:lang w:val="en-US"/>
+        </w:rPr>
+      </w:pPr>
+      <w:r>
+        <w:rPr>
+          <w:lang w:val="en-US"/>
+        </w:rPr>
+        <w:t>Show received material in all grn in</w:t>
+      </w:r>
+    </w:p>
+    <w:p>
+      <w:pPr>
+        <w:ind w:left="360"/>
+        <w:rPr>
+          <w:lang w:val="en-US"/>
+        </w:rPr>
+      </w:pPr>
+    </w:p>
+    <w:p>
+      <w:pPr>
+        <w:ind w:left="360"/>
+        <w:rPr>
+          <w:lang w:val="en-US"/>
+        </w:rPr>
+      </w:pPr>
+    </w:p>
+    <w:p>
+      <w:pPr>
+        <w:ind w:left="360"/>
+        <w:rPr>
+          <w:lang w:val="en-US"/>
+        </w:rPr>
+      </w:pPr>
+    </w:p>
     <w:p>
       <w:pPr>
         <w:pStyle w:val="ListParagraph"/>
@@ -193,8 +305,210 @@
   <w:abstractNum w:abstractNumId="1">
     <w:nsid w:val="1CFC3110"/>
     <w:multiLevelType w:val="hybridMultilevel"/>
-    <w:tmpl w:val="768AFDC6"/>
-    <w:lvl w:ilvl="0" w:tplc="B7B4138E">
+    <w:tmpl w:val="B6AEE948"/>
+    <w:lvl w:ilvl="0" w:tplc="FBD47764">
+      <w:start w:val="1"/>
+      <w:numFmt w:val="decimal"/>
+      <w:lvlText w:val="%1-"/>
+      <w:lvlJc w:val="left"/>
+      <w:pPr>
+        <w:ind w:left="720" w:hanging="360"/>
+      </w:pPr>
+      <w:rPr>
+        <w:rFonts w:asciiTheme="minorHAnsi" w:eastAsiaTheme="minorEastAsia" w:hAnsiTheme="minorHAnsi" w:cstheme="minorBidi"/>
+      </w:rPr>
+    </w:lvl>
+    <w:lvl w:ilvl="1" w:tplc="08090019" w:tentative="1">
+      <w:start w:val="1"/>
+      <w:numFmt w:val="lowerLetter"/>
+      <w:lvlText w:val="%2."/>
+      <w:lvlJc w:val="left"/>
+      <w:pPr>
+        <w:ind w:left="1440" w:hanging="360"/>
+      </w:pPr>
+    </w:lvl>
+    <w:lvl w:ilvl="2" w:tplc="0809001B" w:tentative="1">
+      <w:start w:val="1"/>
+      <w:numFmt w:val="lowerRoman"/>
+      <w:lvlText w:val="%3."/>
+      <w:lvlJc w:val="right"/>
+      <w:pPr>
+        <w:ind w:left="2160" w:hanging="180"/>
+      </w:pPr>
+    </w:lvl>
+    <w:lvl w:ilvl="3" w:tplc="0809000F" w:tentative="1">
+      <w:start w:val="1"/>
+      <w:numFmt w:val="decimal"/>
+      <w:lvlText w:val="%4."/>
+      <w:lvlJc w:val="left"/>
+      <w:pPr>
+        <w:ind w:left="2880" w:hanging="360"/>
+      </w:pPr>
+    </w:lvl>
+    <w:lvl w:ilvl="4" w:tplc="08090019" w:tentative="1">
+      <w:start w:val="1"/>
+      <w:numFmt w:val="lowerLetter"/>
+      <w:lvlText w:val="%5."/>
+      <w:lvlJc w:val="left"/>
+      <w:pPr>
+        <w:ind w:left="3600" w:hanging="360"/>
+      </w:pPr>
+    </w:lvl>
+    <w:lvl w:ilvl="5" w:tplc="0809001B" w:tentative="1">
+      <w:start w:val="1"/>
+      <w:numFmt w:val="lowerRoman"/>
+      <w:lvlText w:val="%6."/>
+      <w:lvlJc w:val="right"/>
+      <w:pPr>
+        <w:ind w:left="4320" w:hanging="180"/>
+      </w:pPr>
+    </w:lvl>
+    <w:lvl w:ilvl="6" w:tplc="0809000F" w:tentative="1">
+      <w:start w:val="1"/>
+      <w:numFmt w:val="decimal"/>
+      <w:lvlText w:val="%7."/>
+      <w:lvlJc w:val="left"/>
+      <w:pPr>
+        <w:ind w:left="5040" w:hanging="360"/>
+      </w:pPr>
+    </w:lvl>
+    <w:lvl w:ilvl="7" w:tplc="08090019" w:tentative="1">
+      <w:start w:val="1"/>
+      <w:numFmt w:val="lowerLetter"/>
+      <w:lvlText w:val="%8."/>
+      <w:lvlJc w:val="left"/>
+      <w:pPr>
+        <w:ind w:left="5760" w:hanging="360"/>
+      </w:pPr>
+    </w:lvl>
+    <w:lvl w:ilvl="8" w:tplc="0809001B" w:tentative="1">
+      <w:start w:val="1"/>
+      <w:numFmt w:val="lowerRoman"/>
+      <w:lvlText w:val="%9."/>
+      <w:lvlJc w:val="right"/>
+      <w:pPr>
+        <w:ind w:left="6480" w:hanging="180"/>
+      </w:pPr>
+    </w:lvl>
+  </w:abstractNum>
+  <w:abstractNum w:abstractNumId="2">
+    <w:nsid w:val="61705932"/>
+    <w:multiLevelType w:val="hybridMultilevel"/>
+    <w:tmpl w:val="37807DF2"/>
+    <w:lvl w:ilvl="0" w:tplc="5D2CB87E">
+      <w:start w:val="1"/>
+      <w:numFmt w:val="bullet"/>
+      <w:lvlText w:val=""/>
+      <w:lvlJc w:val="left"/>
+      <w:pPr>
+        <w:ind w:left="720" w:hanging="360"/>
+      </w:pPr>
+      <w:rPr>
+        <w:rFonts w:ascii="Wingdings" w:eastAsiaTheme="minorEastAsia" w:hAnsi="Wingdings" w:cstheme="minorBidi" w:hint="default"/>
+      </w:rPr>
+    </w:lvl>
+    <w:lvl w:ilvl="1" w:tplc="08090003" w:tentative="1">
+      <w:start w:val="1"/>
+      <w:numFmt w:val="bullet"/>
+      <w:lvlText w:val="o"/>
+      <w:lvlJc w:val="left"/>
+      <w:pPr>
+        <w:ind w:left="1440" w:hanging="360"/>
+      </w:pPr>
+      <w:rPr>
+        <w:rFonts w:ascii="Courier New" w:hAnsi="Courier New" w:cs="Courier New" w:hint="default"/>
+      </w:rPr>
+    </w:lvl>
+    <w:lvl w:ilvl="2" w:tplc="08090005" w:tentative="1">
+      <w:start w:val="1"/>
+      <w:numFmt w:val="bullet"/>
+      <w:lvlText w:val=""/>
+      <w:lvlJc w:val="left"/>
+      <w:pPr>
+        <w:ind w:left="2160" w:hanging="360"/>
+      </w:pPr>
+      <w:rPr>
+        <w:rFonts w:ascii="Wingdings" w:hAnsi="Wingdings" w:hint="default"/>
+      </w:rPr>
+    </w:lvl>
+    <w:lvl w:ilvl="3" w:tplc="08090001" w:tentative="1">
+      <w:start w:val="1"/>
+      <w:numFmt w:val="bullet"/>
+      <w:lvlText w:val=""/>
+      <w:lvlJc w:val="left"/>
+      <w:pPr>
+        <w:ind w:left="2880" w:hanging="360"/>
+      </w:pPr>
+      <w:rPr>
+        <w:rFonts w:ascii="Symbol" w:hAnsi="Symbol" w:hint="default"/>
+      </w:rPr>
+    </w:lvl>
+    <w:lvl w:ilvl="4" w:tplc="08090003" w:tentative="1">
+      <w:start w:val="1"/>
+      <w:numFmt w:val="bullet"/>
+      <w:lvlText w:val="o"/>
+      <w:lvlJc w:val="left"/>
+      <w:pPr>
+        <w:ind w:left="3600" w:hanging="360"/>
+      </w:pPr>
+      <w:rPr>
+        <w:rFonts w:ascii="Courier New" w:hAnsi="Courier New" w:cs="Courier New" w:hint="default"/>
+      </w:rPr>
+    </w:lvl>
+    <w:lvl w:ilvl="5" w:tplc="08090005" w:tentative="1">
+      <w:start w:val="1"/>
+      <w:numFmt w:val="bullet"/>
+      <w:lvlText w:val=""/>
+      <w:lvlJc w:val="left"/>
+      <w:pPr>
+        <w:ind w:left="4320" w:hanging="360"/>
+      </w:pPr>
+      <w:rPr>
+        <w:rFonts w:ascii="Wingdings" w:hAnsi="Wingdings" w:hint="default"/>
+      </w:rPr>
+    </w:lvl>
+    <w:lvl w:ilvl="6" w:tplc="08090001" w:tentative="1">
+      <w:start w:val="1"/>
+      <w:numFmt w:val="bullet"/>
+      <w:lvlText w:val=""/>
+      <w:lvlJc w:val="left"/>
+      <w:pPr>
+        <w:ind w:left="5040" w:hanging="360"/>
+      </w:pPr>
+      <w:rPr>
+        <w:rFonts w:ascii="Symbol" w:hAnsi="Symbol" w:hint="default"/>
+      </w:rPr>
+    </w:lvl>
+    <w:lvl w:ilvl="7" w:tplc="08090003" w:tentative="1">
+      <w:start w:val="1"/>
+      <w:numFmt w:val="bullet"/>
+      <w:lvlText w:val="o"/>
+      <w:lvlJc w:val="left"/>
+      <w:pPr>
+        <w:ind w:left="5760" w:hanging="360"/>
+      </w:pPr>
+      <w:rPr>
+        <w:rFonts w:ascii="Courier New" w:hAnsi="Courier New" w:cs="Courier New" w:hint="default"/>
+      </w:rPr>
+    </w:lvl>
+    <w:lvl w:ilvl="8" w:tplc="08090005" w:tentative="1">
+      <w:start w:val="1"/>
+      <w:numFmt w:val="bullet"/>
+      <w:lvlText w:val=""/>
+      <w:lvlJc w:val="left"/>
+      <w:pPr>
+        <w:ind w:left="6480" w:hanging="360"/>
+      </w:pPr>
+      <w:rPr>
+        <w:rFonts w:ascii="Wingdings" w:hAnsi="Wingdings" w:hint="default"/>
+      </w:rPr>
+    </w:lvl>
+  </w:abstractNum>
+  <w:abstractNum w:abstractNumId="3">
+    <w:nsid w:val="675B6D19"/>
+    <w:multiLevelType w:val="hybridMultilevel"/>
+    <w:tmpl w:val="73CCEAAE"/>
+    <w:lvl w:ilvl="0" w:tplc="6DA85A94">
       <w:start w:val="1"/>
       <w:numFmt w:val="decimal"/>
       <w:lvlText w:val="%1-"/>
@@ -284,6 +598,12 @@
   </w:num>
   <w:num w:numId="2">
     <w:abstractNumId w:val="0"/>
+  </w:num>
+  <w:num w:numId="3">
+    <w:abstractNumId w:val="2"/>
+  </w:num>
+  <w:num w:numId="4">
+    <w:abstractNumId w:val="3"/>
   </w:num>
 </w:numbering>
 </file>

</xml_diff>

<commit_message>
update grn out (issue material), add some code to subtract available material
</commit_message>
<xml_diff>
--- a/remaining.docx
+++ b/remaining.docx
@@ -453,14 +453,46 @@
           <w:numId w:val="5"/>
         </w:numPr>
         <w:rPr>
-          <w:lang w:val="en-US"/>
-        </w:rPr>
-      </w:pPr>
-      <w:r>
-        <w:rPr>
+          <w:b/>
+          <w:bCs/>
+          <w:color w:val="4F6228" w:themeColor="accent3" w:themeShade="80"/>
+          <w:sz w:val="28"/>
+          <w:szCs w:val="28"/>
+          <w:lang w:val="en-US"/>
+        </w:rPr>
+      </w:pPr>
+      <w:r>
+        <w:rPr>
+          <w:b/>
+          <w:bCs/>
+          <w:color w:val="4F6228" w:themeColor="accent3" w:themeShade="80"/>
+          <w:sz w:val="28"/>
+          <w:szCs w:val="28"/>
           <w:lang w:val="en-US"/>
         </w:rPr>
         <w:t>Non Consumable Category edit</w:t>
+      </w:r>
+      <w:r>
+        <w:rPr>
+          <w:b/>
+          <w:bCs/>
+          <w:color w:val="4F6228" w:themeColor="accent3" w:themeShade="80"/>
+          <w:sz w:val="28"/>
+          <w:szCs w:val="28"/>
+          <w:lang w:val="en-US"/>
+        </w:rPr>
+        <w:t xml:space="preserve"> </w:t>
+      </w:r>
+      <w:r>
+        <w:rPr>
+          <w:b/>
+          <w:bCs/>
+          <w:color w:val="4F6228" w:themeColor="accent3" w:themeShade="80"/>
+          <w:sz w:val="28"/>
+          <w:szCs w:val="28"/>
+          <w:lang w:val="en-US"/>
+        </w:rPr>
+        <w:t>--Local</w:t>
       </w:r>
     </w:p>
     <w:p>

</xml_diff>